<commit_message>
Datamanager and Finetuning fitting
</commit_message>
<xml_diff>
--- a/res/Thoughts on Plotting window.docx
+++ b/res/Thoughts on Plotting window.docx
@@ -167,7 +167,7 @@
         <w:rPr>
           <w:lang w:val="en-US"/>
         </w:rPr>
-        <w:t>Create your custom function</w:t>
+        <w:t xml:space="preserve">Space to define a function (by user) </w:t>
       </w:r>
     </w:p>
     <w:p>
@@ -185,7 +185,7 @@
         <w:rPr>
           <w:lang w:val="en-US"/>
         </w:rPr>
-        <w:t xml:space="preserve">Space to define a function (by user) </w:t>
+        <w:t xml:space="preserve">Add functionality to add ranges </w:t>
       </w:r>
     </w:p>
     <w:p>
@@ -203,7 +203,7 @@
         <w:rPr>
           <w:lang w:val="en-US"/>
         </w:rPr>
-        <w:t xml:space="preserve">Add functionality to add ranges </w:t>
+        <w:t>Add functionality to plot guess so you can visually improve guesses</w:t>
       </w:r>
     </w:p>
     <w:p>
@@ -221,24 +221,6 @@
         <w:rPr>
           <w:lang w:val="en-US"/>
         </w:rPr>
-        <w:t>Add functionality to plot guess so you can visually improve guesses</w:t>
-      </w:r>
-    </w:p>
-    <w:p>
-      <w:pPr>
-        <w:pStyle w:val="ListParagraph"/>
-        <w:numPr>
-          <w:ilvl w:val="0"/>
-          <w:numId w:val="1"/>
-        </w:numPr>
-        <w:rPr>
-          <w:lang w:val="en-US"/>
-        </w:rPr>
-      </w:pPr>
-      <w:r>
-        <w:rPr>
-          <w:lang w:val="en-US"/>
-        </w:rPr>
         <w:t>A more dynamic way to input guesses</w:t>
       </w:r>
     </w:p>
@@ -265,48 +247,79 @@
         <w:rPr>
           <w:lang w:val="en-US"/>
         </w:rPr>
-        <w:t>Custom plot should essential just give the option to give a filename, label and then space to define a function, which will be used to open file</w:t>
-      </w:r>
-    </w:p>
-    <w:p>
-      <w:pPr>
-        <w:rPr>
-          <w:lang w:val="en-US"/>
-        </w:rPr>
-      </w:pPr>
+        <w:t>Custom plot should essential</w:t>
+      </w:r>
+      <w:r>
+        <w:rPr>
+          <w:lang w:val="en-US"/>
+        </w:rPr>
+        <w:t>ly</w:t>
+      </w:r>
+      <w:r>
+        <w:rPr>
+          <w:lang w:val="en-US"/>
+        </w:rPr>
+        <w:t xml:space="preserve"> just give the option to give a filename, label and then space to define a function, which will be used to open file</w:t>
+      </w:r>
+    </w:p>
+    <w:p>
+      <w:pPr>
+        <w:rPr>
+          <w:lang w:val="en-US"/>
+        </w:rPr>
+      </w:pPr>
+      <w:r>
+        <w:rPr>
+          <w:lang w:val="en-US"/>
+        </w:rPr>
+        <w:t xml:space="preserve">Plotting -window : should have option to remove lines from plots. Option should be given in data manager, I think this should be separate windows or actual tabs with the plotting window being by </w:t>
+      </w:r>
       <w:r>
         <w:rPr>
           <w:lang w:val="en-US"/>
         </w:rPr>
         <w:lastRenderedPageBreak/>
-        <w:t>Plotting -window : should have option to remove lines from plots.</w:t>
-      </w:r>
-      <w:r>
-        <w:rPr>
-          <w:lang w:val="en-US"/>
-        </w:rPr>
-        <w:t xml:space="preserve"> Option should be given in data manager, I think this should be separate windows or actual tabs with the plotting window being by the side and cannot be changed. But for now I think they should be windows that spawn when you want to see them with the plotting window being original GUI. They should save state so can be closed without changing anything</w:t>
-      </w:r>
-    </w:p>
-    <w:p>
-      <w:pPr>
-        <w:rPr>
-          <w:lang w:val="en-US"/>
-        </w:rPr>
-      </w:pPr>
-    </w:p>
-    <w:p>
-      <w:pPr>
-        <w:rPr>
-          <w:lang w:val="en-US"/>
-        </w:rPr>
-      </w:pPr>
-      <w:r>
-        <w:rPr>
-          <w:lang w:val="en-US"/>
-        </w:rPr>
-        <w:t>Thinking of making data manager a table which checkboxes to choose whether to plot and other tings about fits like parameters and error,  function, whether to plot and other information. In the future it should contain data on type of correction.</w:t>
-      </w:r>
+        <w:t>the side and cannot be changed. But for now I think they should be windows that spawn when you want to see them with the plotting window being original GUI. They should save state so can be closed without changing anything</w:t>
+      </w:r>
+    </w:p>
+    <w:p>
+      <w:pPr>
+        <w:rPr>
+          <w:lang w:val="en-US"/>
+        </w:rPr>
+      </w:pPr>
+    </w:p>
+    <w:p>
+      <w:pPr>
+        <w:rPr>
+          <w:lang w:val="en-US"/>
+        </w:rPr>
+      </w:pPr>
+      <w:r>
+        <w:rPr>
+          <w:lang w:val="en-US"/>
+        </w:rPr>
+        <w:t xml:space="preserve">Thinking of making data manager a table which checkboxes to choose whether to plot and other </w:t>
+      </w:r>
+      <w:r>
+        <w:rPr>
+          <w:lang w:val="en-US"/>
+        </w:rPr>
+        <w:t>things</w:t>
+      </w:r>
+      <w:r>
+        <w:rPr>
+          <w:lang w:val="en-US"/>
+        </w:rPr>
+        <w:t xml:space="preserve"> about fits like parameters and error,  function, whether to plot and other information. In the future it should contain data on type of correction.</w:t>
+      </w:r>
+    </w:p>
+    <w:p>
+      <w:pPr>
+        <w:rPr>
+          <w:lang w:val="en-US"/>
+        </w:rPr>
+      </w:pPr>
     </w:p>
     <w:p>
       <w:pPr>

</xml_diff>